<commit_message>
Add notes on stream methods
</commit_message>
<xml_diff>
--- a/Streams.docx
+++ b/Streams.docx
@@ -60,6 +60,19 @@
         <w:rPr>
           <w:sz w:val="24"/>
         </w:rPr>
+        <w:t xml:space="preserve">A Java lambda expression is a function that doesn’t belong to any class. It can be passed around as if it was an object. </w:t>
+      </w:r>
+    </w:p>
+    <w:p>
+      <w:pPr>
+        <w:rPr>
+          <w:sz w:val="24"/>
+        </w:rPr>
+      </w:pPr>
+      <w:r>
+        <w:rPr>
+          <w:sz w:val="24"/>
+        </w:rPr>
         <w:t>List&lt;String&gt; strings = Arrays.asList(“abc”, “”, “bc”, “efg”, “”</w:t>
       </w:r>
       <w:r>
@@ -99,7 +112,13 @@
         <w:rPr>
           <w:sz w:val="24"/>
         </w:rPr>
-        <w:t>(collectors.toList( ) );</w:t>
+        <w:t>(C</w:t>
+      </w:r>
+      <w:r>
+        <w:rPr>
+          <w:sz w:val="24"/>
+        </w:rPr>
+        <w:t>ollectors.toList( ) );</w:t>
       </w:r>
     </w:p>
     <w:p>
@@ -233,56 +252,115 @@
         </w:rPr>
         <w:t>e them in a concrete collection (new list).</w:t>
       </w:r>
+    </w:p>
+    <w:p>
+      <w:pPr>
+        <w:rPr>
+          <w:sz w:val="24"/>
+        </w:rPr>
+      </w:pPr>
+      <w:r>
+        <w:rPr>
+          <w:b/>
+          <w:sz w:val="24"/>
+        </w:rPr>
+        <w:t>.reduce</w:t>
+      </w:r>
+      <w:r>
+        <w:rPr>
+          <w:b/>
+          <w:sz w:val="24"/>
+        </w:rPr>
+        <w:t xml:space="preserve">( ) </w:t>
+      </w:r>
+      <w:r>
+        <w:rPr>
+          <w:b/>
+          <w:sz w:val="24"/>
+        </w:rPr>
+        <w:t>–</w:t>
+      </w:r>
+      <w:r>
+        <w:rPr>
+          <w:b/>
+          <w:sz w:val="24"/>
+        </w:rPr>
+        <w:t xml:space="preserve"> </w:t>
+      </w:r>
+      <w:r>
+        <w:rPr>
+          <w:sz w:val="24"/>
+        </w:rPr>
+        <w:t>Reduces a stream of elements into a single element. Useful for adding all numbers in a stream.</w:t>
+      </w:r>
+    </w:p>
+    <w:p>
+      <w:pPr>
+        <w:rPr>
+          <w:sz w:val="24"/>
+        </w:rPr>
+      </w:pPr>
+      <w:r>
+        <w:rPr>
+          <w:b/>
+          <w:sz w:val="24"/>
+        </w:rPr>
+        <w:t xml:space="preserve">.sorted( ) </w:t>
+      </w:r>
+      <w:r>
+        <w:rPr>
+          <w:b/>
+          <w:sz w:val="24"/>
+        </w:rPr>
+        <w:t>–</w:t>
+      </w:r>
+      <w:r>
+        <w:rPr>
+          <w:b/>
+          <w:sz w:val="24"/>
+        </w:rPr>
+        <w:t xml:space="preserve"> </w:t>
+      </w:r>
+      <w:r>
+        <w:rPr>
+          <w:sz w:val="24"/>
+        </w:rPr>
+        <w:t>Sorts data</w:t>
+      </w:r>
+      <w:r>
+        <w:rPr>
+          <w:sz w:val="24"/>
+        </w:rPr>
+        <w:t xml:space="preserve"> in a stream</w:t>
+      </w:r>
+      <w:r>
+        <w:rPr>
+          <w:sz w:val="24"/>
+        </w:rPr>
+        <w:t xml:space="preserve"> into alphanumeric order.</w:t>
+      </w:r>
+      <w:r>
+        <w:rPr>
+          <w:sz w:val="24"/>
+        </w:rPr>
+        <w:t xml:space="preserve"> (0-9, A-Z).</w:t>
+      </w:r>
+    </w:p>
+    <w:p>
+      <w:pPr>
+        <w:rPr>
+          <w:sz w:val="24"/>
+        </w:rPr>
+      </w:pPr>
+    </w:p>
+    <w:p>
+      <w:pPr>
+        <w:rPr>
+          <w:sz w:val="24"/>
+        </w:rPr>
+      </w:pPr>
       <w:bookmarkStart w:id="0" w:name="_GoBack"/>
       <w:bookmarkEnd w:id="0"/>
-    </w:p>
-    <w:p>
-      <w:pPr>
-        <w:rPr>
-          <w:sz w:val="24"/>
-        </w:rPr>
-      </w:pPr>
-      <w:r>
-        <w:rPr>
-          <w:b/>
-          <w:sz w:val="24"/>
-        </w:rPr>
-        <w:t>.reduce</w:t>
-      </w:r>
-      <w:r>
-        <w:rPr>
-          <w:b/>
-          <w:sz w:val="24"/>
-        </w:rPr>
-        <w:t xml:space="preserve">( ) </w:t>
-      </w:r>
-      <w:r>
-        <w:rPr>
-          <w:b/>
-          <w:sz w:val="24"/>
-        </w:rPr>
-        <w:t>–</w:t>
-      </w:r>
-      <w:r>
-        <w:rPr>
-          <w:b/>
-          <w:sz w:val="24"/>
-        </w:rPr>
-        <w:t xml:space="preserve"> </w:t>
-      </w:r>
-      <w:r>
-        <w:rPr>
-          <w:sz w:val="24"/>
-        </w:rPr>
-        <w:t>Reduces a stream of elements into a single element. Useful for adding all numbers in a stream.</w:t>
-      </w:r>
-    </w:p>
-    <w:p>
-      <w:pPr>
-        <w:rPr>
-          <w:sz w:val="24"/>
-        </w:rPr>
-      </w:pPr>
     </w:p>
     <w:sectPr>
       <w:pgSz w:w="11906" w:h="16838"/>

</xml_diff>

<commit_message>
Add notes on Streams
</commit_message>
<xml_diff>
--- a/Streams.docx
+++ b/Streams.docx
@@ -71,6 +71,231 @@
       </w:pPr>
       <w:r>
         <w:rPr>
+          <w:b/>
+          <w:sz w:val="24"/>
+        </w:rPr>
+        <w:t>.filter</w:t>
+      </w:r>
+      <w:r>
+        <w:rPr>
+          <w:b/>
+          <w:sz w:val="24"/>
+        </w:rPr>
+        <w:t>( )</w:t>
+      </w:r>
+      <w:r>
+        <w:rPr>
+          <w:b/>
+          <w:sz w:val="24"/>
+        </w:rPr>
+        <w:t xml:space="preserve"> </w:t>
+      </w:r>
+      <w:r>
+        <w:rPr>
+          <w:b/>
+          <w:sz w:val="24"/>
+        </w:rPr>
+        <w:t>–</w:t>
+      </w:r>
+      <w:r>
+        <w:rPr>
+          <w:b/>
+          <w:sz w:val="24"/>
+        </w:rPr>
+        <w:t xml:space="preserve"> </w:t>
+      </w:r>
+      <w:r>
+        <w:rPr>
+          <w:sz w:val="24"/>
+        </w:rPr>
+        <w:t xml:space="preserve">uses a lambda function ( </w:t>
+      </w:r>
+      <w:r>
+        <w:rPr>
+          <w:b/>
+          <w:sz w:val="24"/>
+        </w:rPr>
+        <w:t>-&gt;</w:t>
+      </w:r>
+      <w:r>
+        <w:rPr>
+          <w:sz w:val="24"/>
+        </w:rPr>
+        <w:t xml:space="preserve"> ) with a conditional check ( </w:t>
+      </w:r>
+      <w:r>
+        <w:rPr>
+          <w:b/>
+          <w:sz w:val="24"/>
+        </w:rPr>
+        <w:t xml:space="preserve">! string.isEmpty( ) </w:t>
+      </w:r>
+      <w:r>
+        <w:rPr>
+          <w:sz w:val="24"/>
+        </w:rPr>
+        <w:t xml:space="preserve">) </w:t>
+      </w:r>
+      <w:r>
+        <w:rPr>
+          <w:sz w:val="24"/>
+        </w:rPr>
+        <w:t>to create a new filtered list based on whatever the condition is.</w:t>
+      </w:r>
+      <w:r>
+        <w:rPr>
+          <w:sz w:val="24"/>
+        </w:rPr>
+        <w:t xml:space="preserve"> In this example, the filtered list will only contain elements that are not empty.</w:t>
+      </w:r>
+    </w:p>
+    <w:p>
+      <w:pPr>
+        <w:rPr>
+          <w:sz w:val="24"/>
+        </w:rPr>
+      </w:pPr>
+      <w:r>
+        <w:rPr>
+          <w:b/>
+          <w:sz w:val="24"/>
+        </w:rPr>
+        <w:t xml:space="preserve">.collect( ) </w:t>
+      </w:r>
+      <w:r>
+        <w:rPr>
+          <w:b/>
+          <w:sz w:val="24"/>
+        </w:rPr>
+        <w:t>–</w:t>
+      </w:r>
+      <w:r>
+        <w:rPr>
+          <w:b/>
+          <w:sz w:val="24"/>
+        </w:rPr>
+        <w:t xml:space="preserve"> </w:t>
+      </w:r>
+      <w:r>
+        <w:rPr>
+          <w:sz w:val="24"/>
+        </w:rPr>
+        <w:t xml:space="preserve">Take the </w:t>
+      </w:r>
+      <w:r>
+        <w:rPr>
+          <w:sz w:val="24"/>
+        </w:rPr>
+        <w:t>elements from a stream and stor</w:t>
+      </w:r>
+      <w:r>
+        <w:rPr>
+          <w:sz w:val="24"/>
+        </w:rPr>
+        <w:t>e them in a concrete collection (new list).</w:t>
+      </w:r>
+    </w:p>
+    <w:p>
+      <w:pPr>
+        <w:rPr>
+          <w:sz w:val="24"/>
+        </w:rPr>
+      </w:pPr>
+      <w:r>
+        <w:rPr>
+          <w:b/>
+          <w:sz w:val="24"/>
+        </w:rPr>
+        <w:t>.reduce</w:t>
+      </w:r>
+      <w:r>
+        <w:rPr>
+          <w:b/>
+          <w:sz w:val="24"/>
+        </w:rPr>
+        <w:t xml:space="preserve">( ) </w:t>
+      </w:r>
+      <w:r>
+        <w:rPr>
+          <w:b/>
+          <w:sz w:val="24"/>
+        </w:rPr>
+        <w:t>–</w:t>
+      </w:r>
+      <w:r>
+        <w:rPr>
+          <w:b/>
+          <w:sz w:val="24"/>
+        </w:rPr>
+        <w:t xml:space="preserve"> </w:t>
+      </w:r>
+      <w:r>
+        <w:rPr>
+          <w:sz w:val="24"/>
+        </w:rPr>
+        <w:t>Reduces a stream of elements into a single element. Useful for adding all numbers in a stream.</w:t>
+      </w:r>
+    </w:p>
+    <w:p>
+      <w:pPr>
+        <w:rPr>
+          <w:sz w:val="24"/>
+        </w:rPr>
+      </w:pPr>
+      <w:r>
+        <w:rPr>
+          <w:b/>
+          <w:sz w:val="24"/>
+        </w:rPr>
+        <w:t xml:space="preserve">.sorted( ) </w:t>
+      </w:r>
+      <w:r>
+        <w:rPr>
+          <w:b/>
+          <w:sz w:val="24"/>
+        </w:rPr>
+        <w:t>–</w:t>
+      </w:r>
+      <w:r>
+        <w:rPr>
+          <w:b/>
+          <w:sz w:val="24"/>
+        </w:rPr>
+        <w:t xml:space="preserve"> </w:t>
+      </w:r>
+      <w:r>
+        <w:rPr>
+          <w:sz w:val="24"/>
+        </w:rPr>
+        <w:t>Sorts data</w:t>
+      </w:r>
+      <w:r>
+        <w:rPr>
+          <w:sz w:val="24"/>
+        </w:rPr>
+        <w:t xml:space="preserve"> in a stream</w:t>
+      </w:r>
+      <w:r>
+        <w:rPr>
+          <w:sz w:val="24"/>
+        </w:rPr>
+        <w:t xml:space="preserve"> into alphanumeric order.</w:t>
+      </w:r>
+      <w:r>
+        <w:rPr>
+          <w:sz w:val="24"/>
+        </w:rPr>
+        <w:t xml:space="preserve"> (0-9, A-Z).</w:t>
+      </w:r>
+    </w:p>
+    <w:p>
+      <w:pPr>
+        <w:rPr>
+          <w:sz w:val="24"/>
+        </w:rPr>
+      </w:pPr>
+      <w:r>
+        <w:rPr>
           <w:sz w:val="24"/>
         </w:rPr>
         <w:t>List&lt;String&gt; strings = Arrays.asList(“abc”, “”, “bc”, “efg”, “”</w:t>
@@ -112,255 +337,128 @@
         <w:rPr>
           <w:sz w:val="24"/>
         </w:rPr>
-        <w:t>(C</w:t>
-      </w:r>
-      <w:r>
-        <w:rPr>
-          <w:sz w:val="24"/>
-        </w:rPr>
-        <w:t>ollectors.toList( ) );</w:t>
-      </w:r>
-    </w:p>
-    <w:p>
-      <w:pPr>
-        <w:rPr>
-          <w:sz w:val="24"/>
-        </w:rPr>
-      </w:pPr>
-      <w:r>
-        <w:rPr>
-          <w:b/>
-          <w:sz w:val="24"/>
-        </w:rPr>
-        <w:t>.filter</w:t>
-      </w:r>
-      <w:r>
-        <w:rPr>
-          <w:b/>
-          <w:sz w:val="24"/>
-        </w:rPr>
-        <w:t>( )</w:t>
-      </w:r>
-      <w:r>
-        <w:rPr>
-          <w:b/>
-          <w:sz w:val="24"/>
-        </w:rPr>
-        <w:t xml:space="preserve"> </w:t>
-      </w:r>
-      <w:r>
-        <w:rPr>
-          <w:b/>
-          <w:sz w:val="24"/>
-        </w:rPr>
-        <w:t>–</w:t>
-      </w:r>
-      <w:r>
-        <w:rPr>
-          <w:b/>
-          <w:sz w:val="24"/>
-        </w:rPr>
-        <w:t xml:space="preserve"> </w:t>
-      </w:r>
-      <w:r>
-        <w:rPr>
-          <w:sz w:val="24"/>
-        </w:rPr>
-        <w:t xml:space="preserve">uses a lambda function ( </w:t>
-      </w:r>
-      <w:r>
-        <w:rPr>
-          <w:b/>
-          <w:sz w:val="24"/>
-        </w:rPr>
-        <w:t>-&gt;</w:t>
-      </w:r>
-      <w:r>
-        <w:rPr>
-          <w:sz w:val="24"/>
-        </w:rPr>
-        <w:t xml:space="preserve"> ) with a conditional check ( </w:t>
-      </w:r>
-      <w:r>
-        <w:rPr>
-          <w:b/>
-          <w:sz w:val="24"/>
-        </w:rPr>
-        <w:t xml:space="preserve">! string.isEmpty( ) </w:t>
-      </w:r>
-      <w:r>
-        <w:rPr>
-          <w:sz w:val="24"/>
-        </w:rPr>
-        <w:t xml:space="preserve">) </w:t>
-      </w:r>
-      <w:r>
-        <w:rPr>
-          <w:sz w:val="24"/>
-        </w:rPr>
-        <w:t>to create a new filtered list based on whatever the condition is.</w:t>
-      </w:r>
-      <w:r>
-        <w:rPr>
-          <w:sz w:val="24"/>
-        </w:rPr>
-        <w:t xml:space="preserve"> In this example, the filtered list will only contain elements that are not empty.</w:t>
-      </w:r>
-    </w:p>
-    <w:p>
-      <w:pPr>
-        <w:rPr>
-          <w:sz w:val="24"/>
-        </w:rPr>
-      </w:pPr>
-      <w:r>
-        <w:rPr>
-          <w:b/>
-          <w:sz w:val="24"/>
-        </w:rPr>
-        <w:t xml:space="preserve">.collect( ) </w:t>
-      </w:r>
-      <w:r>
-        <w:rPr>
-          <w:b/>
-          <w:sz w:val="24"/>
-        </w:rPr>
-        <w:t>–</w:t>
-      </w:r>
-      <w:r>
-        <w:rPr>
-          <w:b/>
-          <w:sz w:val="24"/>
-        </w:rPr>
-        <w:t xml:space="preserve"> </w:t>
-      </w:r>
-      <w:r>
-        <w:rPr>
-          <w:sz w:val="24"/>
-        </w:rPr>
-        <w:t xml:space="preserve">Take the </w:t>
-      </w:r>
-      <w:r>
-        <w:rPr>
-          <w:sz w:val="24"/>
-        </w:rPr>
-        <w:t>elements from a stream and stor</w:t>
-      </w:r>
-      <w:r>
-        <w:rPr>
-          <w:sz w:val="24"/>
-        </w:rPr>
-        <w:t>e them in a concrete collection (new list).</w:t>
-      </w:r>
-    </w:p>
-    <w:p>
-      <w:pPr>
-        <w:rPr>
-          <w:sz w:val="24"/>
-        </w:rPr>
-      </w:pPr>
-      <w:r>
-        <w:rPr>
-          <w:b/>
-          <w:sz w:val="24"/>
-        </w:rPr>
-        <w:t>.reduce</w:t>
-      </w:r>
-      <w:r>
-        <w:rPr>
-          <w:b/>
-          <w:sz w:val="24"/>
-        </w:rPr>
-        <w:t xml:space="preserve">( ) </w:t>
-      </w:r>
-      <w:r>
-        <w:rPr>
-          <w:b/>
-          <w:sz w:val="24"/>
-        </w:rPr>
-        <w:t>–</w:t>
-      </w:r>
-      <w:r>
-        <w:rPr>
-          <w:b/>
-          <w:sz w:val="24"/>
-        </w:rPr>
-        <w:t xml:space="preserve"> </w:t>
-      </w:r>
-      <w:r>
-        <w:rPr>
-          <w:sz w:val="24"/>
-        </w:rPr>
-        <w:t>Reduces a stream of elements into a single element. Useful for adding all numbers in a stream.</w:t>
-      </w:r>
-    </w:p>
-    <w:p>
-      <w:pPr>
-        <w:rPr>
-          <w:sz w:val="24"/>
-        </w:rPr>
-      </w:pPr>
-      <w:r>
-        <w:rPr>
-          <w:b/>
-          <w:sz w:val="24"/>
-        </w:rPr>
-        <w:t xml:space="preserve">.sorted( ) </w:t>
-      </w:r>
-      <w:r>
-        <w:rPr>
-          <w:b/>
-          <w:sz w:val="24"/>
-        </w:rPr>
-        <w:t>–</w:t>
-      </w:r>
-      <w:r>
-        <w:rPr>
-          <w:b/>
-          <w:sz w:val="24"/>
-        </w:rPr>
-        <w:t xml:space="preserve"> </w:t>
-      </w:r>
-      <w:r>
-        <w:rPr>
-          <w:sz w:val="24"/>
-        </w:rPr>
-        <w:t>Sorts data</w:t>
-      </w:r>
-      <w:r>
-        <w:rPr>
-          <w:sz w:val="24"/>
-        </w:rPr>
-        <w:t xml:space="preserve"> in a stream</w:t>
-      </w:r>
-      <w:r>
-        <w:rPr>
-          <w:sz w:val="24"/>
-        </w:rPr>
-        <w:t xml:space="preserve"> into alphanumeric order.</w:t>
-      </w:r>
-      <w:r>
-        <w:rPr>
-          <w:sz w:val="24"/>
-        </w:rPr>
-        <w:t xml:space="preserve"> (0-9, A-Z).</w:t>
-      </w:r>
-    </w:p>
-    <w:p>
-      <w:pPr>
-        <w:rPr>
-          <w:sz w:val="24"/>
-        </w:rPr>
-      </w:pPr>
-    </w:p>
-    <w:p>
-      <w:pPr>
-        <w:rPr>
-          <w:sz w:val="24"/>
-        </w:rPr>
-      </w:pPr>
+        <w:t>(Collectors.toList( ) );</w:t>
+      </w:r>
+    </w:p>
+    <w:p>
+      <w:pPr>
+        <w:rPr>
+          <w:sz w:val="24"/>
+        </w:rPr>
+      </w:pPr>
+      <w:r>
+        <w:rPr>
+          <w:sz w:val="24"/>
+        </w:rPr>
+        <w:t>List&lt;Integer&gt; myList = new ArrayList&lt;Integer&gt;();</w:t>
+      </w:r>
+      <w:r>
+        <w:rPr>
+          <w:sz w:val="24"/>
+        </w:rPr>
+        <w:br/>
+        <w:t>myList = {42, 6, 3, 44, 2};</w:t>
+      </w:r>
+    </w:p>
+    <w:p>
+      <w:pPr>
+        <w:rPr>
+          <w:sz w:val="24"/>
+        </w:rPr>
+      </w:pPr>
+      <w:r>
+        <w:rPr>
+          <w:sz w:val="24"/>
+        </w:rPr>
+        <w:t>myList.stream( )</w:t>
+      </w:r>
+      <w:r>
+        <w:rPr>
+          <w:b/>
+          <w:sz w:val="24"/>
+        </w:rPr>
+        <w:t>.sorted( ).forEach</w:t>
+      </w:r>
+      <w:r>
+        <w:rPr>
+          <w:sz w:val="24"/>
+        </w:rPr>
+        <w:t>(System.out::println);</w:t>
+      </w:r>
+    </w:p>
+    <w:p>
+      <w:pPr>
+        <w:rPr>
+          <w:sz w:val="24"/>
+        </w:rPr>
+      </w:pPr>
+      <w:r>
+        <w:rPr>
+          <w:sz w:val="24"/>
+        </w:rPr>
+        <w:t>myList.stream( )</w:t>
+      </w:r>
+      <w:r>
+        <w:rPr>
+          <w:b/>
+          <w:sz w:val="24"/>
+        </w:rPr>
+        <w:t>.filter(</w:t>
+      </w:r>
+      <w:r>
+        <w:rPr>
+          <w:sz w:val="24"/>
+        </w:rPr>
+        <w:t>element -&gt; element %2 == 0</w:t>
+      </w:r>
+      <w:r>
+        <w:rPr>
+          <w:b/>
+          <w:sz w:val="24"/>
+        </w:rPr>
+        <w:t>)</w:t>
+      </w:r>
+      <w:r>
+        <w:rPr>
+          <w:b/>
+          <w:sz w:val="24"/>
+        </w:rPr>
+        <w:t>.collect(</w:t>
+      </w:r>
+      <w:r>
+        <w:rPr>
+          <w:sz w:val="24"/>
+        </w:rPr>
+        <w:t>Collectors.to</w:t>
+      </w:r>
       <w:bookmarkStart w:id="0" w:name="_GoBack"/>
       <w:bookmarkEnd w:id="0"/>
+      <w:r>
+        <w:rPr>
+          <w:sz w:val="24"/>
+        </w:rPr>
+        <w:t>List);</w:t>
+      </w:r>
+      <w:r>
+        <w:rPr>
+          <w:sz w:val="24"/>
+        </w:rPr>
+        <w:t xml:space="preserve"> </w:t>
+      </w:r>
+    </w:p>
+    <w:p>
+      <w:pPr>
+        <w:rPr>
+          <w:sz w:val="24"/>
+        </w:rPr>
+      </w:pPr>
+    </w:p>
+    <w:p>
+      <w:pPr>
+        <w:rPr>
+          <w:sz w:val="24"/>
+        </w:rPr>
+      </w:pPr>
     </w:p>
     <w:sectPr>
       <w:pgSz w:w="11906" w:h="16838"/>

</xml_diff>

<commit_message>
Add notes to Streams
</commit_message>
<xml_diff>
--- a/Streams.docx
+++ b/Streams.docx
@@ -296,6 +296,34 @@
       </w:pPr>
       <w:r>
         <w:rPr>
+          <w:b/>
+          <w:sz w:val="24"/>
+        </w:rPr>
+        <w:t xml:space="preserve">.map( ) – </w:t>
+      </w:r>
+      <w:r>
+        <w:rPr>
+          <w:sz w:val="24"/>
+        </w:rPr>
+        <w:t xml:space="preserve">Manipulate </w:t>
+      </w:r>
+      <w:r>
+        <w:rPr>
+          <w:sz w:val="24"/>
+        </w:rPr>
+        <w:t>list items using a lambda function.</w:t>
+      </w:r>
+      <w:bookmarkStart w:id="0" w:name="_GoBack"/>
+      <w:bookmarkEnd w:id="0"/>
+    </w:p>
+    <w:p>
+      <w:pPr>
+        <w:rPr>
+          <w:sz w:val="24"/>
+        </w:rPr>
+      </w:pPr>
+      <w:r>
+        <w:rPr>
           <w:sz w:val="24"/>
         </w:rPr>
         <w:t>List&lt;String&gt; strings = Arrays.asList(“abc”, “”, “bc”, “efg”, “”</w:t>
@@ -431,8 +459,6 @@
         </w:rPr>
         <w:t>Collectors.to</w:t>
       </w:r>
-      <w:bookmarkStart w:id="0" w:name="_GoBack"/>
-      <w:bookmarkEnd w:id="0"/>
       <w:r>
         <w:rPr>
           <w:sz w:val="24"/>
@@ -444,6 +470,55 @@
           <w:sz w:val="24"/>
         </w:rPr>
         <w:t xml:space="preserve"> </w:t>
+      </w:r>
+    </w:p>
+    <w:p>
+      <w:pPr>
+        <w:rPr>
+          <w:sz w:val="24"/>
+        </w:rPr>
+      </w:pPr>
+      <w:r>
+        <w:rPr>
+          <w:rFonts w:ascii="Consolas" w:hAnsi="Consolas" w:cs="Consolas"/>
+          <w:sz w:val="24"/>
+          <w:szCs w:val="24"/>
+        </w:rPr>
+        <w:t>myList.stream( )</w:t>
+      </w:r>
+      <w:r>
+        <w:rPr>
+          <w:rFonts w:ascii="Consolas" w:hAnsi="Consolas" w:cs="Consolas"/>
+          <w:b/>
+          <w:sz w:val="24"/>
+          <w:szCs w:val="24"/>
+        </w:rPr>
+        <w:t>.map</w:t>
+      </w:r>
+      <w:r>
+        <w:rPr>
+          <w:rFonts w:ascii="Consolas" w:hAnsi="Consolas" w:cs="Consolas"/>
+          <w:sz w:val="24"/>
+          <w:szCs w:val="24"/>
+        </w:rPr>
+        <w:t>(num -&gt; num * 10)</w:t>
+      </w:r>
+      <w:r>
+        <w:rPr>
+          <w:rFonts w:ascii="Consolas" w:hAnsi="Consolas" w:cs="Consolas"/>
+          <w:b/>
+          <w:sz w:val="24"/>
+          <w:szCs w:val="24"/>
+        </w:rPr>
+        <w:t>.forEach</w:t>
+      </w:r>
+      <w:r>
+        <w:rPr>
+          <w:rFonts w:ascii="Consolas" w:hAnsi="Consolas" w:cs="Consolas"/>
+          <w:sz w:val="24"/>
+          <w:szCs w:val="24"/>
+        </w:rPr>
+        <w:t>(System.out::println);</w:t>
       </w:r>
     </w:p>
     <w:p>

</xml_diff>